<commit_message>
presentation plan has been borned.
</commit_message>
<xml_diff>
--- a/documentation/presentation.docx
+++ b/documentation/presentation.docx
@@ -9,8 +9,19 @@
           <w:ilvl w:val="0"/>
           <w:numId w:val="1"/>
         </w:numPr>
-      </w:pPr>
-      <w:r>
+        <w:spacing w:line="240" w:lineRule="auto"/>
+        <w:rPr>
+          <w:rFonts w:ascii="Times New Roman" w:hAnsi="Times New Roman" w:cs="Times New Roman"/>
+          <w:sz w:val="24"/>
+          <w:szCs w:val="24"/>
+        </w:rPr>
+      </w:pPr>
+      <w:r>
+        <w:rPr>
+          <w:rFonts w:ascii="Times New Roman" w:hAnsi="Times New Roman" w:cs="Times New Roman"/>
+          <w:sz w:val="24"/>
+          <w:szCs w:val="24"/>
+        </w:rPr>
         <w:t>Тема доклада: проектирование цифрового измерительного генератора, с контролем выходных напряжений и токов.</w:t>
       </w:r>
     </w:p>
@@ -21,11 +32,333 @@
           <w:ilvl w:val="0"/>
           <w:numId w:val="1"/>
         </w:numPr>
-      </w:pPr>
+        <w:spacing w:line="240" w:lineRule="auto"/>
+        <w:rPr>
+          <w:rFonts w:ascii="Times New Roman" w:hAnsi="Times New Roman" w:cs="Times New Roman"/>
+          <w:sz w:val="24"/>
+          <w:szCs w:val="24"/>
+        </w:rPr>
+      </w:pPr>
+      <w:r>
+        <w:rPr>
+          <w:rFonts w:ascii="Times New Roman" w:hAnsi="Times New Roman" w:cs="Times New Roman"/>
+          <w:sz w:val="24"/>
+          <w:szCs w:val="24"/>
+        </w:rPr>
+        <w:t>Обзор аналоговых методов генерации периодических сигналов.</w:t>
+      </w:r>
+    </w:p>
+    <w:p>
+      <w:pPr>
+        <w:pStyle w:val="a3"/>
+        <w:numPr>
+          <w:ilvl w:val="0"/>
+          <w:numId w:val="1"/>
+        </w:numPr>
+        <w:spacing w:line="240" w:lineRule="auto"/>
+        <w:rPr>
+          <w:rFonts w:ascii="Times New Roman" w:hAnsi="Times New Roman" w:cs="Times New Roman"/>
+          <w:sz w:val="24"/>
+          <w:szCs w:val="24"/>
+        </w:rPr>
+      </w:pPr>
+      <w:r>
+        <w:rPr>
+          <w:rFonts w:ascii="Times New Roman" w:hAnsi="Times New Roman" w:cs="Times New Roman"/>
+          <w:sz w:val="24"/>
+          <w:szCs w:val="24"/>
+        </w:rPr>
+        <w:t>Обзор цифровых методов генерации периодических сигналов.</w:t>
+      </w:r>
+    </w:p>
+    <w:p>
+      <w:pPr>
+        <w:pStyle w:val="a3"/>
+        <w:numPr>
+          <w:ilvl w:val="0"/>
+          <w:numId w:val="1"/>
+        </w:numPr>
+        <w:spacing w:line="240" w:lineRule="auto"/>
+        <w:rPr>
+          <w:rFonts w:ascii="Times New Roman" w:hAnsi="Times New Roman" w:cs="Times New Roman"/>
+          <w:sz w:val="24"/>
+          <w:szCs w:val="24"/>
+        </w:rPr>
+      </w:pPr>
+      <w:r>
+        <w:rPr>
+          <w:rFonts w:ascii="Times New Roman" w:hAnsi="Times New Roman" w:cs="Times New Roman"/>
+          <w:sz w:val="24"/>
+          <w:szCs w:val="24"/>
+        </w:rPr>
+        <w:t>Обзор методов генерации сигналов-шумов.</w:t>
+      </w:r>
+    </w:p>
+    <w:p>
+      <w:pPr>
+        <w:pStyle w:val="a3"/>
+        <w:numPr>
+          <w:ilvl w:val="0"/>
+          <w:numId w:val="1"/>
+        </w:numPr>
+        <w:spacing w:line="240" w:lineRule="auto"/>
+        <w:rPr>
+          <w:rFonts w:ascii="Times New Roman" w:hAnsi="Times New Roman" w:cs="Times New Roman"/>
+          <w:sz w:val="24"/>
+          <w:szCs w:val="24"/>
+        </w:rPr>
+      </w:pPr>
+      <w:r>
+        <w:rPr>
+          <w:rFonts w:ascii="Times New Roman" w:hAnsi="Times New Roman" w:cs="Times New Roman"/>
+          <w:sz w:val="24"/>
+          <w:szCs w:val="24"/>
+        </w:rPr>
+        <w:t>Обзор выбранного метода цифровой генерации периодических сигналов (</w:t>
+      </w:r>
+      <w:r>
+        <w:rPr>
+          <w:rFonts w:ascii="Times New Roman" w:hAnsi="Times New Roman" w:cs="Times New Roman"/>
+          <w:sz w:val="24"/>
+          <w:szCs w:val="24"/>
+          <w:lang w:val="en-US"/>
+        </w:rPr>
+        <w:t>DDS</w:t>
+      </w:r>
+      <w:r>
+        <w:rPr>
+          <w:rFonts w:ascii="Times New Roman" w:hAnsi="Times New Roman" w:cs="Times New Roman"/>
+          <w:sz w:val="24"/>
+          <w:szCs w:val="24"/>
+        </w:rPr>
+        <w:t>).</w:t>
+      </w:r>
+    </w:p>
+    <w:p>
+      <w:pPr>
+        <w:pStyle w:val="a3"/>
+        <w:numPr>
+          <w:ilvl w:val="0"/>
+          <w:numId w:val="1"/>
+        </w:numPr>
+        <w:spacing w:line="240" w:lineRule="auto"/>
+        <w:rPr>
+          <w:rFonts w:ascii="Times New Roman" w:hAnsi="Times New Roman" w:cs="Times New Roman"/>
+          <w:sz w:val="24"/>
+          <w:szCs w:val="24"/>
+        </w:rPr>
+      </w:pPr>
+      <w:r>
+        <w:rPr>
+          <w:rFonts w:ascii="Times New Roman" w:hAnsi="Times New Roman" w:cs="Times New Roman"/>
+          <w:sz w:val="24"/>
+          <w:szCs w:val="24"/>
+        </w:rPr>
+        <w:t>Обзор выбранного метода генерации сигналов-шумов.</w:t>
+      </w:r>
+    </w:p>
+    <w:p>
+      <w:pPr>
+        <w:pStyle w:val="a3"/>
+        <w:numPr>
+          <w:ilvl w:val="0"/>
+          <w:numId w:val="1"/>
+        </w:numPr>
+        <w:spacing w:line="240" w:lineRule="auto"/>
+        <w:rPr>
+          <w:rFonts w:ascii="Times New Roman" w:hAnsi="Times New Roman" w:cs="Times New Roman"/>
+          <w:sz w:val="24"/>
+          <w:szCs w:val="24"/>
+        </w:rPr>
+      </w:pPr>
+      <w:r>
+        <w:rPr>
+          <w:rFonts w:ascii="Times New Roman" w:hAnsi="Times New Roman" w:cs="Times New Roman"/>
+          <w:sz w:val="24"/>
+          <w:szCs w:val="24"/>
+        </w:rPr>
+        <w:t>Обзор ОС, используемой как каркас программы измерительного генератора (</w:t>
+      </w:r>
+      <w:r>
+        <w:rPr>
+          <w:rFonts w:ascii="Times New Roman" w:hAnsi="Times New Roman" w:cs="Times New Roman"/>
+          <w:sz w:val="24"/>
+          <w:szCs w:val="24"/>
+          <w:lang w:val="en-US"/>
+        </w:rPr>
+        <w:t>FreeRTOS</w:t>
+      </w:r>
+      <w:r>
+        <w:rPr>
+          <w:rFonts w:ascii="Times New Roman" w:hAnsi="Times New Roman" w:cs="Times New Roman"/>
+          <w:sz w:val="24"/>
+          <w:szCs w:val="24"/>
+        </w:rPr>
+        <w:t>).</w:t>
+      </w:r>
+    </w:p>
+    <w:p>
+      <w:pPr>
+        <w:pStyle w:val="a3"/>
+        <w:numPr>
+          <w:ilvl w:val="0"/>
+          <w:numId w:val="1"/>
+        </w:numPr>
+        <w:spacing w:line="240" w:lineRule="auto"/>
+        <w:rPr>
+          <w:rFonts w:ascii="Times New Roman" w:hAnsi="Times New Roman" w:cs="Times New Roman"/>
+          <w:sz w:val="24"/>
+          <w:szCs w:val="24"/>
+        </w:rPr>
+      </w:pPr>
+      <w:r>
+        <w:rPr>
+          <w:rFonts w:ascii="Times New Roman" w:hAnsi="Times New Roman" w:cs="Times New Roman"/>
+          <w:sz w:val="24"/>
+          <w:szCs w:val="24"/>
+        </w:rPr>
+        <w:t>Обзор различных методов, используемых в работе прибора.</w:t>
+      </w:r>
+    </w:p>
+    <w:p>
+      <w:pPr>
+        <w:pStyle w:val="a3"/>
+        <w:numPr>
+          <w:ilvl w:val="0"/>
+          <w:numId w:val="1"/>
+        </w:numPr>
+        <w:spacing w:line="240" w:lineRule="auto"/>
+        <w:rPr>
+          <w:rFonts w:ascii="Times New Roman" w:hAnsi="Times New Roman" w:cs="Times New Roman"/>
+          <w:sz w:val="24"/>
+          <w:szCs w:val="24"/>
+        </w:rPr>
+      </w:pPr>
+      <w:r>
+        <w:rPr>
+          <w:rFonts w:ascii="Times New Roman" w:hAnsi="Times New Roman" w:cs="Times New Roman"/>
+          <w:sz w:val="24"/>
+          <w:szCs w:val="24"/>
+        </w:rPr>
+        <w:t>Демонстрация сигналов генерируемых приборов (картинки).</w:t>
+      </w:r>
+    </w:p>
+    <w:p>
+      <w:pPr>
+        <w:pStyle w:val="a3"/>
+        <w:numPr>
+          <w:ilvl w:val="0"/>
+          <w:numId w:val="1"/>
+        </w:numPr>
+        <w:spacing w:line="240" w:lineRule="auto"/>
+        <w:rPr>
+          <w:rFonts w:ascii="Times New Roman" w:hAnsi="Times New Roman" w:cs="Times New Roman"/>
+          <w:sz w:val="24"/>
+          <w:szCs w:val="24"/>
+        </w:rPr>
+      </w:pPr>
+      <w:r>
+        <w:rPr>
+          <w:rFonts w:ascii="Times New Roman" w:hAnsi="Times New Roman" w:cs="Times New Roman"/>
+          <w:sz w:val="24"/>
+          <w:szCs w:val="24"/>
+        </w:rPr>
+        <w:t>Анализ потребления ра</w:t>
+      </w:r>
+      <w:r>
+        <w:rPr>
+          <w:rFonts w:ascii="Times New Roman" w:hAnsi="Times New Roman" w:cs="Times New Roman"/>
+          <w:sz w:val="24"/>
+          <w:szCs w:val="24"/>
+        </w:rPr>
+        <w:t>з</w:t>
+      </w:r>
+      <w:r>
+        <w:rPr>
+          <w:rFonts w:ascii="Times New Roman" w:hAnsi="Times New Roman" w:cs="Times New Roman"/>
+          <w:sz w:val="24"/>
+          <w:szCs w:val="24"/>
+        </w:rPr>
+        <w:t>личных схем, при различных условиях.</w:t>
+      </w:r>
+    </w:p>
+    <w:p>
+      <w:pPr>
+        <w:pStyle w:val="a3"/>
+        <w:numPr>
+          <w:ilvl w:val="0"/>
+          <w:numId w:val="1"/>
+        </w:numPr>
+        <w:rPr>
+          <w:rFonts w:ascii="Times New Roman" w:hAnsi="Times New Roman" w:cs="Times New Roman"/>
+          <w:sz w:val="24"/>
+        </w:rPr>
+      </w:pPr>
+      <w:r>
+        <w:rPr>
+          <w:rFonts w:ascii="Times New Roman" w:hAnsi="Times New Roman" w:cs="Times New Roman"/>
+          <w:sz w:val="24"/>
+        </w:rPr>
+        <w:t>Экономическая часть.</w:t>
+      </w:r>
+    </w:p>
+    <w:p>
+      <w:pPr>
+        <w:pStyle w:val="a3"/>
+        <w:numPr>
+          <w:ilvl w:val="0"/>
+          <w:numId w:val="1"/>
+        </w:numPr>
+        <w:rPr>
+          <w:rFonts w:ascii="Times New Roman" w:hAnsi="Times New Roman" w:cs="Times New Roman"/>
+          <w:sz w:val="24"/>
+        </w:rPr>
+      </w:pPr>
+      <w:r>
+        <w:rPr>
+          <w:rFonts w:ascii="Times New Roman" w:hAnsi="Times New Roman" w:cs="Times New Roman"/>
+          <w:sz w:val="24"/>
+        </w:rPr>
+        <w:t>Охрана труда и ЧС.</w:t>
+      </w:r>
+    </w:p>
+    <w:p>
+      <w:pPr>
+        <w:pStyle w:val="a3"/>
+        <w:numPr>
+          <w:ilvl w:val="0"/>
+          <w:numId w:val="1"/>
+        </w:numPr>
+        <w:rPr>
+          <w:rFonts w:ascii="Times New Roman" w:hAnsi="Times New Roman" w:cs="Times New Roman"/>
+          <w:sz w:val="24"/>
+        </w:rPr>
+      </w:pPr>
+      <w:r>
+        <w:rPr>
+          <w:rFonts w:ascii="Times New Roman" w:hAnsi="Times New Roman" w:cs="Times New Roman"/>
+          <w:sz w:val="24"/>
+        </w:rPr>
+        <w:t>Размышления</w:t>
+      </w:r>
+      <w:r>
+        <w:rPr>
+          <w:rFonts w:ascii="Times New Roman" w:hAnsi="Times New Roman" w:cs="Times New Roman"/>
+          <w:sz w:val="24"/>
+        </w:rPr>
+        <w:t xml:space="preserve">  о </w:t>
+      </w:r>
+      <w:r>
+        <w:rPr>
+          <w:rFonts w:ascii="Times New Roman" w:hAnsi="Times New Roman" w:cs="Times New Roman"/>
+          <w:sz w:val="24"/>
+        </w:rPr>
+        <w:t>возможностях использования прибора на практике.</w:t>
+      </w:r>
     </w:p>
     <w:sectPr>
       <w:pgSz w:w="11906" w:h="16838"/>
-      <w:pgMar w:top="1134" w:right="850" w:bottom="1134" w:left="1701" w:header="708" w:footer="708" w:gutter="0"/>
+      <w:pgMar w:top="1134" w:right="851" w:bottom="1134" w:left="1418" w:header="709" w:footer="709" w:gutter="0"/>
       <w:cols w:space="708"/>
       <w:docGrid w:linePitch="360"/>
     </w:sectPr>
@@ -45,7 +378,7 @@
       <w:lvlText w:val="%1."/>
       <w:lvlJc w:val="left"/>
       <w:pPr>
-        <w:ind w:left="720" w:hanging="360"/>
+        <w:ind w:left="502" w:hanging="360"/>
       </w:pPr>
       <w:rPr>
         <w:rFonts w:hint="default"/>
@@ -57,7 +390,7 @@
       <w:lvlText w:val="%2."/>
       <w:lvlJc w:val="left"/>
       <w:pPr>
-        <w:ind w:left="1440" w:hanging="360"/>
+        <w:ind w:left="1222" w:hanging="360"/>
       </w:pPr>
     </w:lvl>
     <w:lvl w:ilvl="2" w:tplc="0419001B" w:tentative="1">
@@ -66,7 +399,7 @@
       <w:lvlText w:val="%3."/>
       <w:lvlJc w:val="right"/>
       <w:pPr>
-        <w:ind w:left="2160" w:hanging="180"/>
+        <w:ind w:left="1942" w:hanging="180"/>
       </w:pPr>
     </w:lvl>
     <w:lvl w:ilvl="3" w:tplc="0419000F" w:tentative="1">
@@ -75,7 +408,7 @@
       <w:lvlText w:val="%4."/>
       <w:lvlJc w:val="left"/>
       <w:pPr>
-        <w:ind w:left="2880" w:hanging="360"/>
+        <w:ind w:left="2662" w:hanging="360"/>
       </w:pPr>
     </w:lvl>
     <w:lvl w:ilvl="4" w:tplc="04190019" w:tentative="1">
@@ -84,7 +417,7 @@
       <w:lvlText w:val="%5."/>
       <w:lvlJc w:val="left"/>
       <w:pPr>
-        <w:ind w:left="3600" w:hanging="360"/>
+        <w:ind w:left="3382" w:hanging="360"/>
       </w:pPr>
     </w:lvl>
     <w:lvl w:ilvl="5" w:tplc="0419001B" w:tentative="1">
@@ -93,7 +426,7 @@
       <w:lvlText w:val="%6."/>
       <w:lvlJc w:val="right"/>
       <w:pPr>
-        <w:ind w:left="4320" w:hanging="180"/>
+        <w:ind w:left="4102" w:hanging="180"/>
       </w:pPr>
     </w:lvl>
     <w:lvl w:ilvl="6" w:tplc="0419000F" w:tentative="1">
@@ -102,7 +435,7 @@
       <w:lvlText w:val="%7."/>
       <w:lvlJc w:val="left"/>
       <w:pPr>
-        <w:ind w:left="5040" w:hanging="360"/>
+        <w:ind w:left="4822" w:hanging="360"/>
       </w:pPr>
     </w:lvl>
     <w:lvl w:ilvl="7" w:tplc="04190019" w:tentative="1">
@@ -111,7 +444,7 @@
       <w:lvlText w:val="%8."/>
       <w:lvlJc w:val="left"/>
       <w:pPr>
-        <w:ind w:left="5760" w:hanging="360"/>
+        <w:ind w:left="5542" w:hanging="360"/>
       </w:pPr>
     </w:lvl>
     <w:lvl w:ilvl="8" w:tplc="0419001B" w:tentative="1">
@@ -120,7 +453,7 @@
       <w:lvlText w:val="%9."/>
       <w:lvlJc w:val="right"/>
       <w:pPr>
-        <w:ind w:left="6480" w:hanging="180"/>
+        <w:ind w:left="6262" w:hanging="180"/>
       </w:pPr>
     </w:lvl>
   </w:abstractNum>

</xml_diff>

<commit_message>
presentation has been started.
</commit_message>
<xml_diff>
--- a/documentation/presentation.docx
+++ b/documentation/presentation.docx
@@ -9,17 +9,14 @@
           <w:ilvl w:val="0"/>
           <w:numId w:val="1"/>
         </w:numPr>
-        <w:spacing w:line="240" w:lineRule="auto"/>
-        <w:rPr>
-          <w:rFonts w:ascii="Times New Roman" w:hAnsi="Times New Roman" w:cs="Times New Roman"/>
-          <w:sz w:val="24"/>
-          <w:szCs w:val="24"/>
-        </w:rPr>
-      </w:pPr>
-      <w:r>
-        <w:rPr>
-          <w:rFonts w:ascii="Times New Roman" w:hAnsi="Times New Roman" w:cs="Times New Roman"/>
-          <w:sz w:val="24"/>
+        <w:rPr>
+          <w:rFonts w:cs="Times New Roman"/>
+          <w:szCs w:val="24"/>
+        </w:rPr>
+      </w:pPr>
+      <w:r>
+        <w:rPr>
+          <w:rFonts w:cs="Times New Roman"/>
           <w:szCs w:val="24"/>
         </w:rPr>
         <w:t>Тема доклада: проектирование цифрового измерительного генератора, с контролем выходных напряжений и токов.</w:t>
@@ -32,17 +29,14 @@
           <w:ilvl w:val="0"/>
           <w:numId w:val="1"/>
         </w:numPr>
-        <w:spacing w:line="240" w:lineRule="auto"/>
-        <w:rPr>
-          <w:rFonts w:ascii="Times New Roman" w:hAnsi="Times New Roman" w:cs="Times New Roman"/>
-          <w:sz w:val="24"/>
-          <w:szCs w:val="24"/>
-        </w:rPr>
-      </w:pPr>
-      <w:r>
-        <w:rPr>
-          <w:rFonts w:ascii="Times New Roman" w:hAnsi="Times New Roman" w:cs="Times New Roman"/>
-          <w:sz w:val="24"/>
+        <w:rPr>
+          <w:rFonts w:cs="Times New Roman"/>
+          <w:szCs w:val="24"/>
+        </w:rPr>
+      </w:pPr>
+      <w:r>
+        <w:rPr>
+          <w:rFonts w:cs="Times New Roman"/>
           <w:szCs w:val="24"/>
         </w:rPr>
         <w:t>Обзор аналоговых методов генерации периодических сигналов.</w:t>
@@ -55,17 +49,14 @@
           <w:ilvl w:val="0"/>
           <w:numId w:val="1"/>
         </w:numPr>
-        <w:spacing w:line="240" w:lineRule="auto"/>
-        <w:rPr>
-          <w:rFonts w:ascii="Times New Roman" w:hAnsi="Times New Roman" w:cs="Times New Roman"/>
-          <w:sz w:val="24"/>
-          <w:szCs w:val="24"/>
-        </w:rPr>
-      </w:pPr>
-      <w:r>
-        <w:rPr>
-          <w:rFonts w:ascii="Times New Roman" w:hAnsi="Times New Roman" w:cs="Times New Roman"/>
-          <w:sz w:val="24"/>
+        <w:rPr>
+          <w:rFonts w:cs="Times New Roman"/>
+          <w:szCs w:val="24"/>
+        </w:rPr>
+      </w:pPr>
+      <w:r>
+        <w:rPr>
+          <w:rFonts w:cs="Times New Roman"/>
           <w:szCs w:val="24"/>
         </w:rPr>
         <w:t>Обзор цифровых методов генерации периодических сигналов.</w:t>
@@ -78,17 +69,14 @@
           <w:ilvl w:val="0"/>
           <w:numId w:val="1"/>
         </w:numPr>
-        <w:spacing w:line="240" w:lineRule="auto"/>
-        <w:rPr>
-          <w:rFonts w:ascii="Times New Roman" w:hAnsi="Times New Roman" w:cs="Times New Roman"/>
-          <w:sz w:val="24"/>
-          <w:szCs w:val="24"/>
-        </w:rPr>
-      </w:pPr>
-      <w:r>
-        <w:rPr>
-          <w:rFonts w:ascii="Times New Roman" w:hAnsi="Times New Roman" w:cs="Times New Roman"/>
-          <w:sz w:val="24"/>
+        <w:rPr>
+          <w:rFonts w:cs="Times New Roman"/>
+          <w:szCs w:val="24"/>
+        </w:rPr>
+      </w:pPr>
+      <w:r>
+        <w:rPr>
+          <w:rFonts w:cs="Times New Roman"/>
           <w:szCs w:val="24"/>
         </w:rPr>
         <w:t>Обзор методов генерации сигналов-шумов.</w:t>
@@ -101,25 +89,21 @@
           <w:ilvl w:val="0"/>
           <w:numId w:val="1"/>
         </w:numPr>
-        <w:spacing w:line="240" w:lineRule="auto"/>
-        <w:rPr>
-          <w:rFonts w:ascii="Times New Roman" w:hAnsi="Times New Roman" w:cs="Times New Roman"/>
-          <w:sz w:val="24"/>
-          <w:szCs w:val="24"/>
-        </w:rPr>
-      </w:pPr>
-      <w:r>
-        <w:rPr>
-          <w:rFonts w:ascii="Times New Roman" w:hAnsi="Times New Roman" w:cs="Times New Roman"/>
-          <w:sz w:val="24"/>
+        <w:rPr>
+          <w:rFonts w:cs="Times New Roman"/>
+          <w:szCs w:val="24"/>
+        </w:rPr>
+      </w:pPr>
+      <w:r>
+        <w:rPr>
+          <w:rFonts w:cs="Times New Roman"/>
           <w:szCs w:val="24"/>
         </w:rPr>
         <w:t>Обзор выбранного метода цифровой генерации периодических сигналов (</w:t>
       </w:r>
       <w:r>
         <w:rPr>
-          <w:rFonts w:ascii="Times New Roman" w:hAnsi="Times New Roman" w:cs="Times New Roman"/>
-          <w:sz w:val="24"/>
+          <w:rFonts w:cs="Times New Roman"/>
           <w:szCs w:val="24"/>
           <w:lang w:val="en-US"/>
         </w:rPr>
@@ -127,8 +111,7 @@
       </w:r>
       <w:r>
         <w:rPr>
-          <w:rFonts w:ascii="Times New Roman" w:hAnsi="Times New Roman" w:cs="Times New Roman"/>
-          <w:sz w:val="24"/>
+          <w:rFonts w:cs="Times New Roman"/>
           <w:szCs w:val="24"/>
         </w:rPr>
         <w:t>).</w:t>
@@ -141,17 +124,14 @@
           <w:ilvl w:val="0"/>
           <w:numId w:val="1"/>
         </w:numPr>
-        <w:spacing w:line="240" w:lineRule="auto"/>
-        <w:rPr>
-          <w:rFonts w:ascii="Times New Roman" w:hAnsi="Times New Roman" w:cs="Times New Roman"/>
-          <w:sz w:val="24"/>
-          <w:szCs w:val="24"/>
-        </w:rPr>
-      </w:pPr>
-      <w:r>
-        <w:rPr>
-          <w:rFonts w:ascii="Times New Roman" w:hAnsi="Times New Roman" w:cs="Times New Roman"/>
-          <w:sz w:val="24"/>
+        <w:rPr>
+          <w:rFonts w:cs="Times New Roman"/>
+          <w:szCs w:val="24"/>
+        </w:rPr>
+      </w:pPr>
+      <w:r>
+        <w:rPr>
+          <w:rFonts w:cs="Times New Roman"/>
           <w:szCs w:val="24"/>
         </w:rPr>
         <w:t>Обзор выбранного метода генерации сигналов-шумов.</w:t>
@@ -164,25 +144,21 @@
           <w:ilvl w:val="0"/>
           <w:numId w:val="1"/>
         </w:numPr>
-        <w:spacing w:line="240" w:lineRule="auto"/>
-        <w:rPr>
-          <w:rFonts w:ascii="Times New Roman" w:hAnsi="Times New Roman" w:cs="Times New Roman"/>
-          <w:sz w:val="24"/>
-          <w:szCs w:val="24"/>
-        </w:rPr>
-      </w:pPr>
-      <w:r>
-        <w:rPr>
-          <w:rFonts w:ascii="Times New Roman" w:hAnsi="Times New Roman" w:cs="Times New Roman"/>
-          <w:sz w:val="24"/>
+        <w:rPr>
+          <w:rFonts w:cs="Times New Roman"/>
+          <w:szCs w:val="24"/>
+        </w:rPr>
+      </w:pPr>
+      <w:r>
+        <w:rPr>
+          <w:rFonts w:cs="Times New Roman"/>
           <w:szCs w:val="24"/>
         </w:rPr>
         <w:t>Обзор ОС, используемой как каркас программы измерительного генератора (</w:t>
       </w:r>
       <w:r>
         <w:rPr>
-          <w:rFonts w:ascii="Times New Roman" w:hAnsi="Times New Roman" w:cs="Times New Roman"/>
-          <w:sz w:val="24"/>
+          <w:rFonts w:cs="Times New Roman"/>
           <w:szCs w:val="24"/>
           <w:lang w:val="en-US"/>
         </w:rPr>
@@ -190,8 +166,7 @@
       </w:r>
       <w:r>
         <w:rPr>
-          <w:rFonts w:ascii="Times New Roman" w:hAnsi="Times New Roman" w:cs="Times New Roman"/>
-          <w:sz w:val="24"/>
+          <w:rFonts w:cs="Times New Roman"/>
           <w:szCs w:val="24"/>
         </w:rPr>
         <w:t>).</w:t>
@@ -204,17 +179,14 @@
           <w:ilvl w:val="0"/>
           <w:numId w:val="1"/>
         </w:numPr>
-        <w:spacing w:line="240" w:lineRule="auto"/>
-        <w:rPr>
-          <w:rFonts w:ascii="Times New Roman" w:hAnsi="Times New Roman" w:cs="Times New Roman"/>
-          <w:sz w:val="24"/>
-          <w:szCs w:val="24"/>
-        </w:rPr>
-      </w:pPr>
-      <w:r>
-        <w:rPr>
-          <w:rFonts w:ascii="Times New Roman" w:hAnsi="Times New Roman" w:cs="Times New Roman"/>
-          <w:sz w:val="24"/>
+        <w:rPr>
+          <w:rFonts w:cs="Times New Roman"/>
+          <w:szCs w:val="24"/>
+        </w:rPr>
+      </w:pPr>
+      <w:r>
+        <w:rPr>
+          <w:rFonts w:cs="Times New Roman"/>
           <w:szCs w:val="24"/>
         </w:rPr>
         <w:t>Обзор различных методов, используемых в работе прибора.</w:t>
@@ -227,17 +199,14 @@
           <w:ilvl w:val="0"/>
           <w:numId w:val="1"/>
         </w:numPr>
-        <w:spacing w:line="240" w:lineRule="auto"/>
-        <w:rPr>
-          <w:rFonts w:ascii="Times New Roman" w:hAnsi="Times New Roman" w:cs="Times New Roman"/>
-          <w:sz w:val="24"/>
-          <w:szCs w:val="24"/>
-        </w:rPr>
-      </w:pPr>
-      <w:r>
-        <w:rPr>
-          <w:rFonts w:ascii="Times New Roman" w:hAnsi="Times New Roman" w:cs="Times New Roman"/>
-          <w:sz w:val="24"/>
+        <w:rPr>
+          <w:rFonts w:cs="Times New Roman"/>
+          <w:szCs w:val="24"/>
+        </w:rPr>
+      </w:pPr>
+      <w:r>
+        <w:rPr>
+          <w:rFonts w:cs="Times New Roman"/>
           <w:szCs w:val="24"/>
         </w:rPr>
         <w:t>Демонстрация сигналов генерируемых приборов (картинки).</w:t>
@@ -250,33 +219,28 @@
           <w:ilvl w:val="0"/>
           <w:numId w:val="1"/>
         </w:numPr>
-        <w:spacing w:line="240" w:lineRule="auto"/>
-        <w:rPr>
-          <w:rFonts w:ascii="Times New Roman" w:hAnsi="Times New Roman" w:cs="Times New Roman"/>
-          <w:sz w:val="24"/>
-          <w:szCs w:val="24"/>
-        </w:rPr>
-      </w:pPr>
-      <w:r>
-        <w:rPr>
-          <w:rFonts w:ascii="Times New Roman" w:hAnsi="Times New Roman" w:cs="Times New Roman"/>
-          <w:sz w:val="24"/>
+        <w:rPr>
+          <w:rFonts w:cs="Times New Roman"/>
+          <w:szCs w:val="24"/>
+        </w:rPr>
+      </w:pPr>
+      <w:r>
+        <w:rPr>
+          <w:rFonts w:cs="Times New Roman"/>
           <w:szCs w:val="24"/>
         </w:rPr>
         <w:t>Анализ потребления ра</w:t>
       </w:r>
       <w:r>
         <w:rPr>
-          <w:rFonts w:ascii="Times New Roman" w:hAnsi="Times New Roman" w:cs="Times New Roman"/>
-          <w:sz w:val="24"/>
+          <w:rFonts w:cs="Times New Roman"/>
           <w:szCs w:val="24"/>
         </w:rPr>
         <w:t>з</w:t>
       </w:r>
       <w:r>
         <w:rPr>
-          <w:rFonts w:ascii="Times New Roman" w:hAnsi="Times New Roman" w:cs="Times New Roman"/>
-          <w:sz w:val="24"/>
+          <w:rFonts w:cs="Times New Roman"/>
           <w:szCs w:val="24"/>
         </w:rPr>
         <w:t>личных схем, при различных условиях.</w:t>
@@ -290,14 +254,12 @@
           <w:numId w:val="1"/>
         </w:numPr>
         <w:rPr>
-          <w:rFonts w:ascii="Times New Roman" w:hAnsi="Times New Roman" w:cs="Times New Roman"/>
-          <w:sz w:val="24"/>
-        </w:rPr>
-      </w:pPr>
-      <w:r>
-        <w:rPr>
-          <w:rFonts w:ascii="Times New Roman" w:hAnsi="Times New Roman" w:cs="Times New Roman"/>
-          <w:sz w:val="24"/>
+          <w:rFonts w:cs="Times New Roman"/>
+        </w:rPr>
+      </w:pPr>
+      <w:r>
+        <w:rPr>
+          <w:rFonts w:cs="Times New Roman"/>
         </w:rPr>
         <w:t>Экономическая часть.</w:t>
       </w:r>
@@ -310,14 +272,12 @@
           <w:numId w:val="1"/>
         </w:numPr>
         <w:rPr>
-          <w:rFonts w:ascii="Times New Roman" w:hAnsi="Times New Roman" w:cs="Times New Roman"/>
-          <w:sz w:val="24"/>
-        </w:rPr>
-      </w:pPr>
-      <w:r>
-        <w:rPr>
-          <w:rFonts w:ascii="Times New Roman" w:hAnsi="Times New Roman" w:cs="Times New Roman"/>
-          <w:sz w:val="24"/>
+          <w:rFonts w:cs="Times New Roman"/>
+        </w:rPr>
+      </w:pPr>
+      <w:r>
+        <w:rPr>
+          <w:rFonts w:cs="Times New Roman"/>
         </w:rPr>
         <w:t>Охрана труда и ЧС.</w:t>
       </w:r>
@@ -330,30 +290,906 @@
           <w:numId w:val="1"/>
         </w:numPr>
         <w:rPr>
-          <w:rFonts w:ascii="Times New Roman" w:hAnsi="Times New Roman" w:cs="Times New Roman"/>
-          <w:sz w:val="24"/>
-        </w:rPr>
-      </w:pPr>
-      <w:r>
-        <w:rPr>
-          <w:rFonts w:ascii="Times New Roman" w:hAnsi="Times New Roman" w:cs="Times New Roman"/>
-          <w:sz w:val="24"/>
+          <w:rFonts w:cs="Times New Roman"/>
+        </w:rPr>
+      </w:pPr>
+      <w:r>
+        <w:rPr>
+          <w:rFonts w:cs="Times New Roman"/>
         </w:rPr>
         <w:t>Размышления</w:t>
       </w:r>
       <w:r>
         <w:rPr>
-          <w:rFonts w:ascii="Times New Roman" w:hAnsi="Times New Roman" w:cs="Times New Roman"/>
-          <w:sz w:val="24"/>
+          <w:rFonts w:cs="Times New Roman"/>
         </w:rPr>
         <w:t xml:space="preserve">  о </w:t>
       </w:r>
       <w:r>
         <w:rPr>
-          <w:rFonts w:ascii="Times New Roman" w:hAnsi="Times New Roman" w:cs="Times New Roman"/>
-          <w:sz w:val="24"/>
+          <w:rFonts w:cs="Times New Roman"/>
         </w:rPr>
         <w:t>возможностях использования прибора на практике.</w:t>
+      </w:r>
+    </w:p>
+    <w:p>
+      <w:pPr>
+        <w:pStyle w:val="a3"/>
+        <w:ind w:left="502"/>
+        <w:rPr>
+          <w:rFonts w:cs="Times New Roman"/>
+        </w:rPr>
+      </w:pPr>
+    </w:p>
+    <w:p>
+      <w:pPr>
+        <w:pStyle w:val="a3"/>
+        <w:ind w:left="502"/>
+        <w:rPr>
+          <w:rFonts w:cs="Times New Roman"/>
+        </w:rPr>
+      </w:pPr>
+    </w:p>
+    <w:p/>
+    <w:p/>
+    <w:p/>
+    <w:p/>
+    <w:p/>
+    <w:p/>
+    <w:p/>
+    <w:p/>
+    <w:p/>
+    <w:p/>
+    <w:p/>
+    <w:p/>
+    <w:p/>
+    <w:p/>
+    <w:p/>
+    <w:p/>
+    <w:p/>
+    <w:p/>
+    <w:p/>
+    <w:p/>
+    <w:p/>
+    <w:p/>
+    <w:p/>
+    <w:p/>
+    <w:p/>
+    <w:p/>
+    <w:p/>
+    <w:p/>
+    <w:p/>
+    <w:p/>
+    <w:p/>
+    <w:p/>
+    <w:p/>
+    <w:p/>
+    <w:p>
+      <w:r>
+        <w:lastRenderedPageBreak/>
+        <w:t>Уважаемые члены государственной экзаменационной комиссии. Вашему вниманию представляется доклад на тему «Разработка цифрового измерительного генератора».</w:t>
+      </w:r>
+    </w:p>
+    <w:p>
+      <w:r>
+        <w:t>При проектировании и отладке радиотехнических систем использование устройств позволяющих моделировать реальные сигналы, которые будут присутствовать на проектируемом устройстве</w:t>
+      </w:r>
+      <w:r>
+        <w:t xml:space="preserve">, является необходимым требованием. На проектируемых устройствах будут присутствовать сигналы, закон изменения которых сложен, однако они могут быть представлены сумой сигналов, изменяющихся по простым законам. Именно такие, простые, сигналы и должно выдавать разрабатываемое устройство – генератор простых сигналов </w:t>
+      </w:r>
+      <w:r>
+        <w:t>различной</w:t>
+      </w:r>
+      <w:r>
+        <w:t xml:space="preserve"> формы.</w:t>
+      </w:r>
+    </w:p>
+    <w:p>
+      <w:r>
+        <w:t>Рассмотрим аналоговые методы генерации периодических сигналов.</w:t>
+      </w:r>
+    </w:p>
+    <w:p>
+      <w:r>
+        <w:t xml:space="preserve">Существует несколько методов генерации аналоговых сигналов, среди них: </w:t>
+      </w:r>
+      <w:r>
+        <w:t xml:space="preserve">генераторы </w:t>
+      </w:r>
+      <w:r>
+        <w:t xml:space="preserve">использующие </w:t>
+      </w:r>
+      <w:r>
+        <w:t>RC</w:t>
+      </w:r>
+      <w:r>
+        <w:t xml:space="preserve">-цепочки в избирательных цепях, генераторы использующие </w:t>
+      </w:r>
+      <w:r>
+        <w:rPr>
+          <w:lang w:val="en-US"/>
+        </w:rPr>
+        <w:t>LC</w:t>
+      </w:r>
+      <w:r>
+        <w:t>-цепочки в избирательных цепях и генераторы использующие кварцевые резонаторы в своих избирательных цепях.</w:t>
+      </w:r>
+    </w:p>
+    <w:p>
+      <w:r>
+        <w:t xml:space="preserve"> Аналоговые генераторы </w:t>
+      </w:r>
+      <w:r>
+        <w:t xml:space="preserve">состоят из: усилителя, избирательной цепи и цепи обратной связи. </w:t>
+      </w:r>
+      <w:r>
+        <w:t>После включения генератора, на избирательн</w:t>
+      </w:r>
+      <w:r>
+        <w:t>ой</w:t>
+      </w:r>
+      <w:r>
+        <w:t xml:space="preserve"> цеп</w:t>
+      </w:r>
+      <w:r>
+        <w:t>и</w:t>
+      </w:r>
+      <w:r>
+        <w:t>, включенн</w:t>
+      </w:r>
+      <w:r>
+        <w:t>ой</w:t>
+      </w:r>
+      <w:r>
+        <w:t xml:space="preserve"> в выходную цепь усилителя, </w:t>
+      </w:r>
+      <w:r>
+        <w:t>появляется</w:t>
+      </w:r>
+      <w:r>
+        <w:t xml:space="preserve"> напряжение, с</w:t>
+      </w:r>
+      <w:r>
+        <w:t xml:space="preserve">пектр </w:t>
+      </w:r>
+      <w:r>
+        <w:t xml:space="preserve">которого </w:t>
+      </w:r>
+      <w:r>
+        <w:t xml:space="preserve">содержит большое количество гармоник, с малой амплитудой. </w:t>
+      </w:r>
+      <w:r>
+        <w:t>Избирательная цепь, настроенная на определенную частоту</w:t>
+      </w:r>
+      <w:r>
+        <w:t xml:space="preserve"> гармоники</w:t>
+      </w:r>
+      <w:r>
+        <w:t xml:space="preserve">, выделяет её, а остальные подавляет. Сигнал после этой избирательной цепи поступает, через цепь обратной связи, на вход </w:t>
+      </w:r>
+      <w:r>
+        <w:t>усилителя, где выделенная составляющая усиливается и опять подается на избирательную цепь и так по кругу. Напряжение</w:t>
+      </w:r>
+      <w:r>
+        <w:t>,</w:t>
+      </w:r>
+      <w:r>
+        <w:t xml:space="preserve"> появляющееся на входе избирательной цепи</w:t>
+      </w:r>
+      <w:r>
+        <w:t>,</w:t>
+      </w:r>
+      <w:r>
+        <w:t xml:space="preserve"> содержит большое количество гармоник из-за хаотического движения электронов. </w:t>
+      </w:r>
+    </w:p>
+    <w:p>
+      <w:r>
+        <w:t>RC</w:t>
+      </w:r>
+      <w:r>
+        <w:t xml:space="preserve">, </w:t>
+      </w:r>
+      <w:r>
+        <w:rPr>
+          <w:lang w:val="en-US"/>
+        </w:rPr>
+        <w:t>LC</w:t>
+      </w:r>
+      <w:r>
+        <w:t xml:space="preserve"> и кварцевые генераторы отличаются друг о друга своими избирательными цепями. Собственно в </w:t>
+      </w:r>
+      <w:r>
+        <w:t>RC</w:t>
+      </w:r>
+      <w:r>
+        <w:t xml:space="preserve"> генераторе это </w:t>
+      </w:r>
+      <w:r>
+        <w:t>RC</w:t>
+      </w:r>
+      <w:r>
+        <w:t xml:space="preserve"> цепочка, в </w:t>
+      </w:r>
+      <w:r>
+        <w:rPr>
+          <w:lang w:val="en-US"/>
+        </w:rPr>
+        <w:t>LC</w:t>
+      </w:r>
+      <w:r>
+        <w:t xml:space="preserve"> генераторе – </w:t>
+      </w:r>
+      <w:r>
+        <w:rPr>
+          <w:lang w:val="en-US"/>
+        </w:rPr>
+        <w:t>LC</w:t>
+      </w:r>
+      <w:r>
+        <w:t xml:space="preserve"> цепочка, в кварцевом – </w:t>
+      </w:r>
+      <w:r>
+        <w:rPr>
+          <w:lang w:val="en-US"/>
+        </w:rPr>
+        <w:t>LC</w:t>
+      </w:r>
+      <w:r>
+        <w:t xml:space="preserve"> цепочка, где в качестве индуктивности выступает кварцевый резонатор.  </w:t>
+      </w:r>
+      <w:r>
+        <w:rPr>
+          <w:lang w:val="en-US"/>
+        </w:rPr>
+        <w:t xml:space="preserve">RC </w:t>
+      </w:r>
+      <w:r>
+        <w:t>генераторы обладают наихудшей стабильностью частоты</w:t>
+      </w:r>
+      <w:r>
+        <w:t xml:space="preserve">, </w:t>
+      </w:r>
+      <w:r>
+        <w:rPr>
+          <w:lang w:val="en-US"/>
+        </w:rPr>
+        <w:t>LC</w:t>
+      </w:r>
+      <w:r>
+        <w:t xml:space="preserve"> получше, а кварцевые ещё лучше.</w:t>
+      </w:r>
+    </w:p>
+    <w:p>
+      <w:r>
+        <w:t>Теперь рассмотрим такие ц</w:t>
+      </w:r>
+      <w:r>
+        <w:t>ифровые генераторы</w:t>
+      </w:r>
+      <w:r>
+        <w:t>: генераторы на основе синтеза частот и генераторы на основе прямого цифрового синтеза.</w:t>
+      </w:r>
+    </w:p>
+    <w:p>
+      <w:r>
+        <w:t>Генератор на основе синтеза частот состоит из двух генераторов: один легко перестраиваемый, но с плохой стабильностью частоты и один с хорошей стабильностью, но трудно перестраиваемый; два делителя частоты</w:t>
+      </w:r>
+      <w:r>
+        <w:t xml:space="preserve"> и</w:t>
+      </w:r>
+      <w:r>
+        <w:t xml:space="preserve"> фазовый детектор. Напряжение с генератора со стабильной частотой поступает на один из делителей частоты, затем оно поступает на вход фазового детектора, на другой вход которого поступает напряжение с выхода не стабильного генератора</w:t>
+      </w:r>
+      <w:r>
+        <w:t xml:space="preserve"> через другой делитель</w:t>
+      </w:r>
+      <w:r>
+        <w:t>. Выходно</w:t>
+      </w:r>
+      <w:r>
+        <w:t>е</w:t>
+      </w:r>
+      <w:r>
+        <w:t xml:space="preserve"> напряжение фазового </w:t>
+      </w:r>
+      <w:r>
+        <w:t>детектора</w:t>
+      </w:r>
+      <w:r>
+        <w:t xml:space="preserve">, </w:t>
+      </w:r>
+      <w:r>
+        <w:t xml:space="preserve">которое </w:t>
+      </w:r>
+      <w:r>
+        <w:t>прямо</w:t>
+      </w:r>
+      <w:r>
+        <w:t xml:space="preserve"> </w:t>
+      </w:r>
+      <w:r>
+        <w:t xml:space="preserve">пропорционально </w:t>
+      </w:r>
+      <w:r>
+        <w:t>разности</w:t>
+      </w:r>
+      <w:r>
+        <w:t xml:space="preserve"> частот сигналов, поступающих на его входы, подается на </w:t>
+      </w:r>
+      <w:r>
+        <w:t xml:space="preserve">управляющий </w:t>
+      </w:r>
+      <w:r>
+        <w:t>элемент, управляющий перестройкой частоты не стабильного генератора. Это напряжение будет поддерживать стабильность частоты не стабильного генератора.</w:t>
+      </w:r>
+      <w:r>
+        <w:t xml:space="preserve"> При отклонении частоты</w:t>
+      </w:r>
+      <w:r>
+        <w:t xml:space="preserve"> нестабильного генератора,</w:t>
+      </w:r>
+      <w:r>
+        <w:t xml:space="preserve"> на выходе ФД появляется управляющее напряжение, воздействующее на управляющий элемент </w:t>
+      </w:r>
+      <w:r>
+        <w:t>нестабильного</w:t>
+      </w:r>
+      <w:r>
+        <w:t xml:space="preserve"> </w:t>
+      </w:r>
+      <w:r>
+        <w:t xml:space="preserve">генератора </w:t>
+      </w:r>
+      <w:r>
+        <w:t>до исчезновения отклонения.</w:t>
+      </w:r>
+    </w:p>
+    <w:p>
+      <w:r>
+        <w:t xml:space="preserve"> </w:t>
+      </w:r>
+      <w:r>
+        <w:t xml:space="preserve">Генератор на основе прямого цифрового синтеза состоит из </w:t>
+      </w:r>
+      <w:r>
+        <w:t>генератора</w:t>
+      </w:r>
+      <w:r>
+        <w:t xml:space="preserve"> ТИ</w:t>
+      </w:r>
+      <w:r>
+        <w:t xml:space="preserve">, </w:t>
+      </w:r>
+      <w:r>
+        <w:t>аккумулятора</w:t>
+      </w:r>
+      <w:r>
+        <w:t xml:space="preserve"> </w:t>
+      </w:r>
+      <w:r>
+        <w:t>фазы</w:t>
+      </w:r>
+      <w:r>
+        <w:t xml:space="preserve">, ПЗУ с отсчетами сигнала, </w:t>
+      </w:r>
+      <w:proofErr w:type="spellStart"/>
+      <w:r>
+        <w:t>ЦАП</w:t>
+      </w:r>
+      <w:r>
+        <w:t>а</w:t>
+      </w:r>
+      <w:proofErr w:type="spellEnd"/>
+      <w:r>
+        <w:t xml:space="preserve"> и аналогов</w:t>
+      </w:r>
+      <w:r>
+        <w:t>ого</w:t>
+      </w:r>
+      <w:r>
+        <w:t xml:space="preserve"> интерполирующ</w:t>
+      </w:r>
+      <w:r>
+        <w:t>его</w:t>
+      </w:r>
+      <w:r>
+        <w:t xml:space="preserve"> ФНЧ.</w:t>
+      </w:r>
+      <w:r>
+        <w:t xml:space="preserve"> </w:t>
+      </w:r>
+      <w:r>
+        <w:t xml:space="preserve">На слайде можно увидеть блок-схему такого генератора, программная реализация которой используется в устройстве. Будем рассматривать случай </w:t>
+      </w:r>
+      <w:r>
+        <w:rPr>
+          <w:lang w:val="en-US"/>
+        </w:rPr>
+        <w:t>sin</w:t>
+      </w:r>
+      <w:r>
+        <w:rPr>
+          <w:lang w:val="uk-UA"/>
+        </w:rPr>
+        <w:t xml:space="preserve">. </w:t>
+      </w:r>
+      <w:r>
+        <w:t xml:space="preserve">Основная идея </w:t>
+      </w:r>
+      <w:r>
+        <w:rPr>
+          <w:lang w:val="en-US"/>
+        </w:rPr>
+        <w:t>DDS</w:t>
+      </w:r>
+      <w:r>
+        <w:t xml:space="preserve"> состоит в замене генерации нелинейно меняющихся значений отсчетов </w:t>
+      </w:r>
+      <w:r>
+        <w:rPr>
+          <w:lang w:val="en-US"/>
+        </w:rPr>
+        <w:t>sin</w:t>
+      </w:r>
+      <w:r>
+        <w:t xml:space="preserve">, сложных к вычислению, на генерацию линейно меняющихся значений фазы </w:t>
+      </w:r>
+      <w:r>
+        <w:rPr>
+          <w:lang w:val="en-US"/>
+        </w:rPr>
+        <w:t>sin</w:t>
+      </w:r>
+      <w:r>
+        <w:t xml:space="preserve">. Связь между линейно меняющимися значениями фазы и нелинейно меняющимися значениями функции </w:t>
+      </w:r>
+      <w:r>
+        <w:rPr>
+          <w:lang w:val="en-US"/>
+        </w:rPr>
+        <w:t>sin</w:t>
+      </w:r>
+      <w:r>
+        <w:t xml:space="preserve"> осуществляется</w:t>
+      </w:r>
+      <w:r>
+        <w:t xml:space="preserve"> благодаря</w:t>
+      </w:r>
+      <w:r>
+        <w:t xml:space="preserve"> ПЗУ, хранящ</w:t>
+      </w:r>
+      <w:r>
+        <w:t>его</w:t>
+      </w:r>
+      <w:r>
+        <w:t xml:space="preserve"> значения функции </w:t>
+      </w:r>
+      <w:r>
+        <w:rPr>
+          <w:lang w:val="en-US"/>
+        </w:rPr>
+        <w:t>sin</w:t>
+      </w:r>
+      <w:r>
+        <w:t>. Аккумулятор фазы</w:t>
+      </w:r>
+      <w:r>
+        <w:t xml:space="preserve"> формирует адрес для ПЗУ, куда записана таблица одного периода функции </w:t>
+      </w:r>
+      <w:proofErr w:type="spellStart"/>
+      <w:r>
+        <w:t>sin</w:t>
+      </w:r>
+      <w:proofErr w:type="spellEnd"/>
+      <w:r>
+        <w:t xml:space="preserve">, отсчеты с </w:t>
+      </w:r>
+      <w:r>
+        <w:lastRenderedPageBreak/>
+        <w:t>выхода ПЗУ поступают на ЦАП, который формирует на выходе синусоидальный сигнал, подвергающийся фильтрации в ФНЧ и поступающий на выход</w:t>
+      </w:r>
+      <w:r>
+        <w:t>.</w:t>
+      </w:r>
+    </w:p>
+    <w:p>
+      <w:r>
+        <w:rPr>
+          <w:rFonts w:cs="Times New Roman"/>
+          <w:szCs w:val="24"/>
+        </w:rPr>
+        <w:t>Аналоговый г</w:t>
+      </w:r>
+      <w:r>
+        <w:rPr>
+          <w:rFonts w:cs="Times New Roman"/>
+          <w:szCs w:val="24"/>
+        </w:rPr>
+        <w:t xml:space="preserve">енератор </w:t>
+      </w:r>
+      <w:r>
+        <w:rPr>
+          <w:rFonts w:cs="Times New Roman"/>
+          <w:szCs w:val="24"/>
+        </w:rPr>
+        <w:t>шумов</w:t>
+      </w:r>
+      <w:r>
+        <w:rPr>
+          <w:rFonts w:cs="Times New Roman"/>
+          <w:szCs w:val="24"/>
+        </w:rPr>
+        <w:t xml:space="preserve"> состоит из источника шума, широкополосного усилителя и аттенюатора. Аттенюатор</w:t>
+      </w:r>
+      <w:r>
+        <w:t xml:space="preserve"> позволяет контролировать уровень выходного сигнала</w:t>
+      </w:r>
+      <w:r>
+        <w:t>.</w:t>
+      </w:r>
+      <w:r>
+        <w:t xml:space="preserve"> </w:t>
+      </w:r>
+      <w:r>
+        <w:t>Наибольшее распространение в качестве источников шума получили резисторы, вакуумные и полупроводниковые диоды, фотоэлектронные умножители и газоразрядные лампы.</w:t>
+      </w:r>
+      <w:r>
+        <w:t xml:space="preserve"> Шум, возникающий в резисторе, обусловлен хаотическим тепловым движением электронов, которое прекращается только при абсолютном нуле.</w:t>
+      </w:r>
+      <w:r>
+        <w:t xml:space="preserve"> </w:t>
+      </w:r>
+      <w:r>
+        <w:t>Вакуумный диод, работающий в режиме насыщения, является источником шума вследствие случайного характера процесса термоэлектронной эмиссии</w:t>
+      </w:r>
+      <w:r>
+        <w:t>.</w:t>
+      </w:r>
+    </w:p>
+    <w:p>
+      <w:r>
+        <w:t>Цифровой генератор на регистре сдвига состоит собственно из регистра сдвига.</w:t>
+      </w:r>
+      <w:r>
+        <w:t xml:space="preserve"> В регистре сдвига выделяют две части</w:t>
+      </w:r>
+      <w:r>
+        <w:t>:</w:t>
+      </w:r>
+      <w:r>
+        <w:t xml:space="preserve"> собственно регистр сдвига и схем</w:t>
+      </w:r>
+      <w:r>
+        <w:t>а</w:t>
+      </w:r>
+      <w:r>
+        <w:t xml:space="preserve"> вычисляющ</w:t>
+      </w:r>
+      <w:r>
+        <w:t>ая</w:t>
+      </w:r>
+      <w:r>
+        <w:t xml:space="preserve"> значение вдвигаемого бита. Регистр состоит из  </w:t>
+      </w:r>
+      <w:r>
+        <w:t xml:space="preserve">ячеек </w:t>
+      </w:r>
+      <w:r>
+        <w:t xml:space="preserve">машинного слова, в </w:t>
+      </w:r>
+      <w:proofErr w:type="gramStart"/>
+      <w:r>
+        <w:t>каждо</w:t>
+      </w:r>
+      <w:r>
+        <w:t>й</w:t>
+      </w:r>
+      <w:proofErr w:type="gramEnd"/>
+      <w:r>
+        <w:t xml:space="preserve"> из котор</w:t>
+      </w:r>
+      <w:r>
+        <w:t>ой</w:t>
+      </w:r>
+      <w:r>
+        <w:t xml:space="preserve"> хранится текущее состояние одного бита. Количество ячеек L, называют длиной регистра. </w:t>
+      </w:r>
+      <w:r>
+        <w:t>В</w:t>
+      </w:r>
+      <w:r>
+        <w:t xml:space="preserve"> ячейку 0 происходит </w:t>
+      </w:r>
+      <w:proofErr w:type="spellStart"/>
+      <w:r>
+        <w:t>вдвижение</w:t>
+      </w:r>
+      <w:proofErr w:type="spellEnd"/>
+      <w:r>
+        <w:t xml:space="preserve"> вычисленного бита, а из </w:t>
+      </w:r>
+      <w:r>
+        <w:t xml:space="preserve">последней </w:t>
+      </w:r>
+      <w:r>
+        <w:t>ячейки извлекается выдвигаемый очередной сгенерированный бит. Вычисление вдвигаемого бита обычно производится до сдвига регистра, и только после сдвига значение вычисленного бита помещается в ячейку 0.</w:t>
+      </w:r>
+    </w:p>
+    <w:p>
+      <w:r>
+        <w:t>Для генерации сигналов данное устройство использует метод прямого цифрового синтеза</w:t>
+      </w:r>
+      <w:r>
+        <w:t xml:space="preserve"> </w:t>
+      </w:r>
+      <w:r>
+        <w:rPr>
+          <w:lang w:val="en-US"/>
+        </w:rPr>
+        <w:t>DDS (Direct Digital Synthesis)</w:t>
+      </w:r>
+      <w:r>
+        <w:t xml:space="preserve">. </w:t>
+      </w:r>
+      <w:r>
+        <w:t xml:space="preserve">В программной реализации данный метод представляет собой функцию, которая заполняет выходной массив (из таблицы отсчетов </w:t>
+      </w:r>
+      <w:r>
+        <w:rPr>
+          <w:lang w:val="en-US"/>
+        </w:rPr>
+        <w:t>sin</w:t>
+      </w:r>
+      <w:r>
+        <w:t xml:space="preserve">), в соответствии с вычисляемым для каждого элемента массива значением аккумулятора фазы, значением амплитуды и смещением. Таблицы отсчетов </w:t>
+      </w:r>
+      <w:r>
+        <w:rPr>
+          <w:lang w:val="en-US"/>
+        </w:rPr>
+        <w:t>sin</w:t>
+      </w:r>
+      <w:r>
+        <w:t xml:space="preserve"> хранит четверть периода, отсчеты для 3 других четвертей берутся из этой же таблицы, с некоторыми изменениями адресации.</w:t>
+      </w:r>
+    </w:p>
+    <w:p>
+      <w:r>
+        <w:t>Для генерации</w:t>
+      </w:r>
+      <w:r>
+        <w:rPr>
+          <w:rFonts w:cs="Times New Roman"/>
+          <w:szCs w:val="24"/>
+        </w:rPr>
+        <w:t xml:space="preserve"> шумов</w:t>
+      </w:r>
+      <w:r>
+        <w:t xml:space="preserve"> </w:t>
+      </w:r>
+      <w:r>
+        <w:t>данное устройство использует программн</w:t>
+      </w:r>
+      <w:r>
+        <w:t xml:space="preserve">ую реализацию генератора на сдвиговом регистре. Генерируемые таким образом числа </w:t>
+      </w:r>
+      <w:proofErr w:type="gramStart"/>
+      <w:r>
+        <w:t>отличаются</w:t>
+      </w:r>
+      <w:proofErr w:type="gramEnd"/>
+      <w:r>
+        <w:t xml:space="preserve"> друг от друга на 1 старший бит и имеют равномерное распределение вероятности. Для генерации </w:t>
+      </w:r>
+      <w:r>
+        <w:t>чисел с нормальным распределением вероятности, на основе центральной предельной теоремы, складываются несколько чисел с равномерным распределением вероятности.</w:t>
+      </w:r>
+    </w:p>
+    <w:p>
+      <w:r>
+        <w:t xml:space="preserve">Исходя из поставленной задачи </w:t>
+      </w:r>
+      <w:proofErr w:type="gramStart"/>
+      <w:r>
+        <w:t xml:space="preserve">( </w:t>
+      </w:r>
+      <w:proofErr w:type="gramEnd"/>
+      <w:r>
+        <w:t xml:space="preserve">необходимо: </w:t>
+      </w:r>
+      <w:r>
+        <w:t xml:space="preserve">опрашивать клавиатуру, реагировать на действия пользователя, выводить информацию на экран, выдавать звуковые сигналы, генерировать сигналы, измерять параметры потребления нагрузок и записывать их на </w:t>
+      </w:r>
+      <w:r>
+        <w:rPr>
+          <w:lang w:val="en-US"/>
+        </w:rPr>
+        <w:t>SD-</w:t>
+      </w:r>
+      <w:r>
+        <w:t>карточку</w:t>
+      </w:r>
+      <w:r>
+        <w:t>)</w:t>
+      </w:r>
+      <w:r>
+        <w:t xml:space="preserve"> было решено использовать О</w:t>
+      </w:r>
+      <w:r>
+        <w:t>С</w:t>
+      </w:r>
+      <w:r>
+        <w:t xml:space="preserve"> </w:t>
+      </w:r>
+      <w:r>
+        <w:rPr>
+          <w:lang w:val="en-US"/>
+        </w:rPr>
+        <w:t>FreeRTOS</w:t>
+      </w:r>
+      <w:r>
+        <w:t xml:space="preserve"> для облегчения написания программы. </w:t>
+      </w:r>
+      <w:proofErr w:type="gramStart"/>
+      <w:r>
+        <w:rPr>
+          <w:lang w:val="en-US"/>
+        </w:rPr>
+        <w:t>FreeRTOS</w:t>
+      </w:r>
+      <w:r>
+        <w:t xml:space="preserve"> позволяет разбить задачу на несколько независимых подзадач – потоков и обеспечивает средства для их взаимодействия.</w:t>
+      </w:r>
+      <w:proofErr w:type="gramEnd"/>
+    </w:p>
+    <w:p>
+      <w:r>
+        <w:t xml:space="preserve">В программе использовались такие интересные, с моей точки зрения, особенности как: </w:t>
+      </w:r>
+      <w:r>
+        <w:rPr>
+          <w:lang w:val="en-US"/>
+        </w:rPr>
+        <w:t xml:space="preserve">state-machine </w:t>
+      </w:r>
+      <w:r>
+        <w:t>для</w:t>
+      </w:r>
+      <w:r>
+        <w:rPr>
+          <w:lang w:val="en-US"/>
+        </w:rPr>
+        <w:t xml:space="preserve">  </w:t>
+      </w:r>
+      <w:r>
+        <w:t xml:space="preserve">опроса клавиатуры, блокировка доступа к аппаратуре таймера, ответственного за выдачу звука и циклический буфер для генерации и измерений параметров. </w:t>
+      </w:r>
+      <w:r>
+        <w:rPr>
+          <w:lang w:val="en-US"/>
+        </w:rPr>
+        <w:t>state-machine</w:t>
+      </w:r>
+      <w:r>
+        <w:t xml:space="preserve"> </w:t>
+      </w:r>
+      <w:r>
+        <w:t>для</w:t>
+      </w:r>
+      <w:r>
+        <w:rPr>
+          <w:lang w:val="en-US"/>
+        </w:rPr>
+        <w:t xml:space="preserve"> </w:t>
+      </w:r>
+      <w:r>
+        <w:t xml:space="preserve">опроса клавиатуры позволяет реализовать такие же события как и стандартная </w:t>
+      </w:r>
+      <w:r>
+        <w:rPr>
+          <w:lang w:val="en-US"/>
+        </w:rPr>
+        <w:t>PC</w:t>
+      </w:r>
+      <w:r>
+        <w:t>-клавиатура: нажатие, отпускание, зажатие и зажатие нескольких клавиш</w:t>
+      </w:r>
+      <w:proofErr w:type="gramStart"/>
+      <w:r>
+        <w:t>.</w:t>
+      </w:r>
+      <w:proofErr w:type="gramEnd"/>
+      <w:r>
+        <w:t xml:space="preserve"> Для блокировк</w:t>
+      </w:r>
+      <w:r>
+        <w:t>и</w:t>
+      </w:r>
+      <w:r>
+        <w:t xml:space="preserve"> доступа к аппаратуре таймера используется семафор, предоставленный </w:t>
+      </w:r>
+      <w:r>
+        <w:rPr>
+          <w:lang w:val="en-US"/>
+        </w:rPr>
+        <w:t>FreeRTOS</w:t>
+      </w:r>
+      <w:r>
+        <w:rPr>
+          <w:lang w:val="uk-UA"/>
+        </w:rPr>
+        <w:t xml:space="preserve">, </w:t>
+      </w:r>
+      <w:r>
+        <w:t>обеспечивая корректность</w:t>
+      </w:r>
+      <w:r>
+        <w:t xml:space="preserve"> выдачи звуковых сигналов.</w:t>
+      </w:r>
+      <w:r>
+        <w:t xml:space="preserve"> </w:t>
+      </w:r>
+      <w:r>
+        <w:t>Ц</w:t>
+      </w:r>
+      <w:r>
+        <w:t>иклическ</w:t>
+      </w:r>
+      <w:r>
+        <w:t>ий</w:t>
+      </w:r>
+      <w:r>
+        <w:t xml:space="preserve"> буфер </w:t>
+      </w:r>
+      <w:r>
+        <w:t>состоит из двух частей, причем пока программно заполняется одна часть, другая часть может быть выведена наружу, аппаратными средства</w:t>
+      </w:r>
+      <w:r>
+        <w:t>ми</w:t>
+      </w:r>
+      <w:r>
+        <w:t>, без этого устройство не успевало бы и вычислять и выводить значения.</w:t>
+      </w:r>
+    </w:p>
+    <w:p>
+      <w:r>
+        <w:t>На этом слайде можно увидеть сигналы, которые генерирует устройство (перечислить типы).</w:t>
+      </w:r>
+    </w:p>
+    <w:p>
+      <w:r>
+        <w:t>Была рассчитана себестоимость спроектированного и изготовленного устр</w:t>
+      </w:r>
+      <w:r>
+        <w:t>о</w:t>
+      </w:r>
+      <w:r>
+        <w:t>йства</w:t>
+      </w:r>
+      <w:r>
+        <w:t>. Также было вычислена точка безубыточности.</w:t>
+      </w:r>
+    </w:p>
+    <w:p>
+      <w:r>
+        <w:t xml:space="preserve">Была построена карта </w:t>
+      </w:r>
+      <w:r>
+        <w:t>ожидаемой пожарной обстановки, которая может возникнуть на территории Павловского авиационного завода в результате возгорания мазута на котельной</w:t>
+      </w:r>
+      <w:r>
+        <w:t>.</w:t>
+      </w:r>
+    </w:p>
+    <w:p>
+      <w:r>
+        <w:rPr>
+          <w:rFonts w:cs="Times New Roman"/>
+          <w:b/>
+          <w:szCs w:val="24"/>
+        </w:rPr>
+        <w:t>Анализ потребления различных схем, при различных условиях</w:t>
       </w:r>
     </w:p>
     <w:sectPr>
@@ -622,7 +1458,17 @@
   <w:style w:type="paragraph" w:default="1" w:styleId="a">
     <w:name w:val="Normal"/>
     <w:qFormat/>
-    <w:rsid w:val="00CB0C4A"/>
+    <w:rsid w:val="00655AAF"/>
+    <w:pPr>
+      <w:spacing w:before="120" w:after="120" w:line="240" w:lineRule="auto"/>
+      <w:ind w:firstLine="567"/>
+      <w:contextualSpacing/>
+      <w:jc w:val="both"/>
+    </w:pPr>
+    <w:rPr>
+      <w:rFonts w:ascii="Times New Roman" w:hAnsi="Times New Roman"/>
+      <w:sz w:val="24"/>
+    </w:rPr>
   </w:style>
   <w:style w:type="character" w:default="1" w:styleId="a0">
     <w:name w:val="Default Paragraph Font"/>
@@ -660,7 +1506,15 @@
     <w:rsid w:val="00246281"/>
     <w:pPr>
       <w:ind w:left="720"/>
-      <w:contextualSpacing/>
+    </w:pPr>
+  </w:style>
+  <w:style w:type="paragraph" w:styleId="a4">
+    <w:name w:val="No Spacing"/>
+    <w:uiPriority w:val="1"/>
+    <w:qFormat/>
+    <w:rsid w:val="00655AAF"/>
+    <w:pPr>
+      <w:spacing w:after="0" w:line="240" w:lineRule="auto"/>
     </w:pPr>
   </w:style>
 </w:styles>

</xml_diff>

<commit_message>
presentation has been changed.
</commit_message>
<xml_diff>
--- a/documentation/presentation.docx
+++ b/documentation/presentation.docx
@@ -367,7 +367,19 @@
     <w:p>
       <w:r>
         <w:lastRenderedPageBreak/>
-        <w:t>Уважаемые члены государственной экзаменационной комиссии. Вашему вниманию представляется доклад на тему «Разработка цифрового измерительного генератора».</w:t>
+        <w:t>Уважаемые члены государственной экзаменационной комиссии</w:t>
+      </w:r>
+      <w:r>
+        <w:t>, уважаемые гости!</w:t>
+      </w:r>
+      <w:r>
+        <w:t xml:space="preserve"> Вашему вниманию представляется </w:t>
+      </w:r>
+      <w:r>
+        <w:t>выпускная работа</w:t>
+      </w:r>
+      <w:r>
+        <w:t xml:space="preserve"> на тему «Разработка цифрового измерительного генератора».</w:t>
       </w:r>
     </w:p>
     <w:p>
@@ -902,7 +914,13 @@
         <w:t>В</w:t>
       </w:r>
       <w:r>
-        <w:t xml:space="preserve"> ячейку 0 происходит </w:t>
+        <w:t xml:space="preserve"> ячейку </w:t>
+      </w:r>
+      <w:r>
+        <w:t>1</w:t>
+      </w:r>
+      <w:r>
+        <w:t xml:space="preserve"> происходит </w:t>
       </w:r>
       <w:proofErr w:type="spellStart"/>
       <w:r>
@@ -916,10 +934,22 @@
         <w:t xml:space="preserve">последней </w:t>
       </w:r>
       <w:r>
-        <w:t>ячейки извлекается выдвигаемый очередной сгенерированный бит. Вычисление вдвигаемого бита обычно производится до сдвига регистра, и только после сдвига значение вычисленного бита помещается в ячейку 0.</w:t>
-      </w:r>
-    </w:p>
-    <w:p>
+        <w:t xml:space="preserve">ячейки извлекается выдвигаемый очередной сгенерированный бит. Вычисление вдвигаемого бита обычно производится до сдвига регистра, и только после сдвига значение вычисленного бита помещается в ячейку </w:t>
+      </w:r>
+      <w:r>
+        <w:t>1</w:t>
+      </w:r>
+      <w:r>
+        <w:t>.</w:t>
+      </w:r>
+    </w:p>
+    <w:p>
+      <w:pPr>
+        <w:rPr>
+          <w:rFonts w:cs="Times New Roman"/>
+          <w:szCs w:val="24"/>
+        </w:rPr>
+      </w:pPr>
       <w:r>
         <w:t>Для генерации сигналов данное устройство использует метод прямого цифрового синтеза</w:t>
       </w:r>
@@ -966,28 +996,286 @@
         <w:t xml:space="preserve">. </w:t>
       </w:r>
       <w:r>
-        <w:t xml:space="preserve">В программной реализации данный метод представляет собой функцию, которая заполняет выходной массив (из таблицы отсчетов </w:t>
-      </w:r>
-      <w:r>
-        <w:rPr>
-          <w:lang w:val="en-US"/>
-        </w:rPr>
-        <w:t>sin</w:t>
-      </w:r>
-      <w:r>
-        <w:t xml:space="preserve">), в соответствии с вычисляемым для каждого элемента массива значением аккумулятора фазы, значением амплитуды и смещением. Таблицы отсчетов </w:t>
-      </w:r>
-      <w:r>
-        <w:rPr>
-          <w:lang w:val="en-US"/>
-        </w:rPr>
-        <w:t>sin</w:t>
-      </w:r>
-      <w:r>
-        <w:t xml:space="preserve"> хранит четверть периода, отсчеты для 3 других четвертей берутся из этой же таблицы, с некоторыми изменениями адресации.</w:t>
-      </w:r>
-    </w:p>
-    <w:p>
+        <w:rPr>
+          <w:rFonts w:cs="Times New Roman"/>
+          <w:szCs w:val="24"/>
+        </w:rPr>
+        <w:t xml:space="preserve">Данный метод реализован функцией, которая, после каждого изменения параметров генерации (амплитуда, смещение), пересчитывает модельку сигнала – четверть периода, и складывает её в </w:t>
+      </w:r>
+      <w:r>
+        <w:rPr>
+          <w:rFonts w:cs="Times New Roman"/>
+          <w:szCs w:val="24"/>
+          <w:lang w:val="en-US"/>
+        </w:rPr>
+        <w:t>ram_buffer</w:t>
+      </w:r>
+      <w:r>
+        <w:rPr>
+          <w:rFonts w:cs="Times New Roman"/>
+          <w:szCs w:val="24"/>
+        </w:rPr>
+        <w:t>. Затем</w:t>
+      </w:r>
+      <w:r>
+        <w:rPr>
+          <w:rFonts w:cs="Times New Roman"/>
+          <w:szCs w:val="24"/>
+          <w:lang w:val="uk-UA"/>
+        </w:rPr>
+        <w:t xml:space="preserve">, </w:t>
+      </w:r>
+      <w:r>
+        <w:rPr>
+          <w:rFonts w:cs="Times New Roman"/>
+          <w:szCs w:val="24"/>
+        </w:rPr>
+        <w:t>периодически</w:t>
+      </w:r>
+      <w:r>
+        <w:rPr>
+          <w:rFonts w:cs="Times New Roman"/>
+          <w:szCs w:val="24"/>
+          <w:lang w:val="uk-UA"/>
+        </w:rPr>
+        <w:t>,</w:t>
+      </w:r>
+      <w:r>
+        <w:rPr>
+          <w:rFonts w:cs="Times New Roman"/>
+          <w:szCs w:val="24"/>
+        </w:rPr>
+        <w:t xml:space="preserve"> переносит </w:t>
+      </w:r>
+      <w:r>
+        <w:rPr>
+          <w:rFonts w:cs="Times New Roman"/>
+          <w:szCs w:val="24"/>
+        </w:rPr>
+        <w:t>её в</w:t>
+      </w:r>
+      <w:r>
+        <w:rPr>
+          <w:rFonts w:cs="Times New Roman"/>
+          <w:szCs w:val="24"/>
+        </w:rPr>
+        <w:t xml:space="preserve"> </w:t>
+      </w:r>
+      <w:r>
+        <w:rPr>
+          <w:rFonts w:cs="Times New Roman"/>
+          <w:szCs w:val="24"/>
+          <w:lang w:val="en-US"/>
+        </w:rPr>
+        <w:t>dac_buffer</w:t>
+      </w:r>
+      <w:r>
+        <w:rPr>
+          <w:rFonts w:cs="Times New Roman"/>
+          <w:szCs w:val="24"/>
+          <w:lang w:val="uk-UA"/>
+        </w:rPr>
+        <w:t xml:space="preserve">, </w:t>
+      </w:r>
+      <w:r>
+        <w:rPr>
+          <w:rFonts w:cs="Times New Roman"/>
+          <w:szCs w:val="24"/>
+        </w:rPr>
+        <w:t>учитывая</w:t>
+      </w:r>
+      <w:r>
+        <w:rPr>
+          <w:rFonts w:cs="Times New Roman"/>
+          <w:szCs w:val="24"/>
+          <w:lang w:val="uk-UA"/>
+        </w:rPr>
+        <w:t xml:space="preserve"> </w:t>
+      </w:r>
+      <w:r>
+        <w:rPr>
+          <w:rFonts w:cs="Times New Roman"/>
+          <w:szCs w:val="24"/>
+        </w:rPr>
+        <w:t>текущ</w:t>
+      </w:r>
+      <w:r>
+        <w:rPr>
+          <w:rFonts w:cs="Times New Roman"/>
+          <w:szCs w:val="24"/>
+        </w:rPr>
+        <w:t>у</w:t>
+      </w:r>
+      <w:r>
+        <w:rPr>
+          <w:rFonts w:cs="Times New Roman"/>
+          <w:szCs w:val="24"/>
+        </w:rPr>
+        <w:t>ю</w:t>
+      </w:r>
+      <w:r>
+        <w:rPr>
+          <w:rFonts w:cs="Times New Roman"/>
+          <w:szCs w:val="24"/>
+          <w:lang w:val="uk-UA"/>
+        </w:rPr>
+        <w:t xml:space="preserve"> частоту и четверть. </w:t>
+      </w:r>
+      <w:proofErr w:type="spellStart"/>
+      <w:r>
+        <w:rPr>
+          <w:rFonts w:cs="Times New Roman"/>
+          <w:szCs w:val="24"/>
+          <w:lang w:val="uk-UA"/>
+        </w:rPr>
+        <w:t>Из</w:t>
+      </w:r>
+      <w:proofErr w:type="spellEnd"/>
+      <w:r>
+        <w:rPr>
+          <w:rFonts w:cs="Times New Roman"/>
+          <w:szCs w:val="24"/>
+          <w:lang w:val="uk-UA"/>
+        </w:rPr>
+        <w:t xml:space="preserve"> </w:t>
+      </w:r>
+      <w:r>
+        <w:rPr>
+          <w:rFonts w:cs="Times New Roman"/>
+          <w:szCs w:val="24"/>
+          <w:lang w:val="en-US"/>
+        </w:rPr>
+        <w:t xml:space="preserve"> dac_buffer</w:t>
+      </w:r>
+      <w:r>
+        <w:rPr>
+          <w:rFonts w:cs="Times New Roman"/>
+          <w:szCs w:val="24"/>
+        </w:rPr>
+        <w:t xml:space="preserve"> отсчеты попадут на ЦАП. Учет частоты, согласно методу </w:t>
+      </w:r>
+      <w:r>
+        <w:rPr>
+          <w:rFonts w:cs="Times New Roman"/>
+          <w:szCs w:val="24"/>
+          <w:lang w:val="en-US"/>
+        </w:rPr>
+        <w:t>DDS</w:t>
+      </w:r>
+      <w:r>
+        <w:rPr>
+          <w:rFonts w:cs="Times New Roman"/>
+          <w:szCs w:val="24"/>
+          <w:lang w:val="uk-UA"/>
+        </w:rPr>
+        <w:t xml:space="preserve">, </w:t>
+      </w:r>
+      <w:r>
+        <w:rPr>
+          <w:rFonts w:cs="Times New Roman"/>
+          <w:szCs w:val="24"/>
+        </w:rPr>
+        <w:t>представляет</w:t>
+      </w:r>
+      <w:r>
+        <w:rPr>
+          <w:rFonts w:cs="Times New Roman"/>
+          <w:szCs w:val="24"/>
+          <w:lang w:val="uk-UA"/>
+        </w:rPr>
+        <w:t xml:space="preserve"> </w:t>
+      </w:r>
+      <w:r>
+        <w:rPr>
+          <w:rFonts w:cs="Times New Roman"/>
+          <w:szCs w:val="24"/>
+        </w:rPr>
+        <w:t xml:space="preserve">выборку отсчетов из </w:t>
+      </w:r>
+      <w:r>
+        <w:rPr>
+          <w:rFonts w:cs="Times New Roman"/>
+          <w:szCs w:val="24"/>
+          <w:lang w:val="en-US"/>
+        </w:rPr>
+        <w:t>ram_buffer</w:t>
+      </w:r>
+      <w:r>
+        <w:rPr>
+          <w:rFonts w:cs="Times New Roman"/>
+          <w:szCs w:val="24"/>
+        </w:rPr>
+        <w:t xml:space="preserve"> с шагом, зависящим от частоты. Учет четверти проиллюстрирован разноцветными стрелками на верхнем рисунке. Красный -</w:t>
+      </w:r>
+      <w:r>
+        <w:rPr>
+          <w:rFonts w:cs="Times New Roman"/>
+          <w:szCs w:val="24"/>
+          <w:lang w:val="en-US"/>
+        </w:rPr>
+        <w:t>&gt;</w:t>
+      </w:r>
+      <w:r>
+        <w:rPr>
+          <w:rFonts w:cs="Times New Roman"/>
+          <w:szCs w:val="24"/>
+        </w:rPr>
+        <w:t xml:space="preserve"> черный</w:t>
+      </w:r>
+      <w:r>
+        <w:rPr>
+          <w:rFonts w:cs="Times New Roman"/>
+          <w:szCs w:val="24"/>
+          <w:lang w:val="en-US"/>
+        </w:rPr>
+        <w:t xml:space="preserve"> </w:t>
+      </w:r>
+      <w:r>
+        <w:rPr>
+          <w:rFonts w:cs="Times New Roman"/>
+          <w:szCs w:val="24"/>
+        </w:rPr>
+        <w:t>-</w:t>
+      </w:r>
+      <w:r>
+        <w:rPr>
+          <w:rFonts w:cs="Times New Roman"/>
+          <w:szCs w:val="24"/>
+          <w:lang w:val="en-US"/>
+        </w:rPr>
+        <w:t>&gt;</w:t>
+      </w:r>
+      <w:r>
+        <w:rPr>
+          <w:rFonts w:cs="Times New Roman"/>
+          <w:szCs w:val="24"/>
+        </w:rPr>
+        <w:t xml:space="preserve"> светло зеленый -</w:t>
+      </w:r>
+      <w:r>
+        <w:rPr>
+          <w:rFonts w:cs="Times New Roman"/>
+          <w:szCs w:val="24"/>
+          <w:lang w:val="en-US"/>
+        </w:rPr>
+        <w:t>&gt;</w:t>
+      </w:r>
+      <w:r>
+        <w:rPr>
+          <w:rFonts w:cs="Times New Roman"/>
+          <w:szCs w:val="24"/>
+        </w:rPr>
+        <w:t xml:space="preserve"> зеленый.</w:t>
+      </w:r>
+    </w:p>
+    <w:p>
+      <w:pPr>
+        <w:rPr>
+          <w:rFonts w:cs="Times New Roman"/>
+          <w:b/>
+          <w:szCs w:val="24"/>
+        </w:rPr>
+      </w:pPr>
       <w:r>
         <w:t>Для генерации</w:t>
       </w:r>
@@ -1002,205 +1290,280 @@
         <w:t xml:space="preserve"> </w:t>
       </w:r>
       <w:r>
-        <w:t>данное устройство использует программн</w:t>
-      </w:r>
-      <w:r>
-        <w:t xml:space="preserve">ую реализацию генератора на сдвиговом регистре. Генерируемые таким образом числа </w:t>
+        <w:t>данное устройство использует программную реализацию генератора на сдвиговом регистре, алгоритм работы которого представлен на верхнем рисунке. Его программная реализация представлена ниже. Реализация генерации чисел с нормальным распределением вероятности показана внизу слайда, и представляет собой суммирование значений поучаемых на сдвиговом регистре, по центральной предельной теореме. Поскольку ЦАП 12 битный, берем 12 старших значащих бит, путем сдвига.</w:t>
+      </w:r>
+    </w:p>
+    <w:p>
+      <w:r>
+        <w:t>Исходя из поставленной задачи (</w:t>
+      </w:r>
+      <w:r>
+        <w:t xml:space="preserve">необходимо: </w:t>
+      </w:r>
+      <w:r>
+        <w:t xml:space="preserve">опрашивать клавиатуру, реагировать на действия пользователя, выводить информацию на экран, выдавать звуковые сигналы, генерировать сигналы, измерять параметры потребления нагрузок и записывать их на </w:t>
+      </w:r>
+      <w:r>
+        <w:rPr>
+          <w:lang w:val="en-US"/>
+        </w:rPr>
+        <w:t>SD</w:t>
+      </w:r>
+      <w:r>
+        <w:t>-</w:t>
+      </w:r>
+      <w:r>
+        <w:t>карточку</w:t>
+      </w:r>
+      <w:r>
+        <w:t>)</w:t>
+      </w:r>
+      <w:r>
+        <w:t xml:space="preserve"> было решено использовать О</w:t>
+      </w:r>
+      <w:r>
+        <w:t>С</w:t>
+      </w:r>
+      <w:r>
+        <w:t xml:space="preserve"> </w:t>
+      </w:r>
+      <w:r>
+        <w:rPr>
+          <w:lang w:val="en-US"/>
+        </w:rPr>
+        <w:t>FreeRTOS</w:t>
+      </w:r>
+      <w:r>
+        <w:t xml:space="preserve"> для облегчения написания программы. </w:t>
       </w:r>
       <w:proofErr w:type="gramStart"/>
       <w:r>
-        <w:t>отличаются</w:t>
+        <w:rPr>
+          <w:lang w:val="en-US"/>
+        </w:rPr>
+        <w:t>FreeRTOS</w:t>
+      </w:r>
+      <w:r>
+        <w:t xml:space="preserve"> позволяет разбить задачу на несколько независимых подзадач – потоков и обеспечивает средства для их взаимодействия.</w:t>
       </w:r>
       <w:proofErr w:type="gramEnd"/>
-      <w:r>
-        <w:t xml:space="preserve"> друг от друга на 1 старший бит и имеют равномерное распределение вероятности. Для генерации </w:t>
-      </w:r>
-      <w:r>
-        <w:t>чисел с нормальным распределением вероятности, на основе центральной предельной теоремы, складываются несколько чисел с равномерным распределением вероятности.</w:t>
-      </w:r>
-    </w:p>
-    <w:p>
-      <w:r>
-        <w:t>Исходя из поставленной задачи (</w:t>
-      </w:r>
-      <w:r>
-        <w:t xml:space="preserve">необходимо: </w:t>
-      </w:r>
-      <w:r>
-        <w:t xml:space="preserve">опрашивать клавиатуру, реагировать на действия пользователя, выводить информацию на экран, выдавать звуковые сигналы, генерировать сигналы, измерять параметры потребления нагрузок и записывать их на </w:t>
-      </w:r>
-      <w:r>
-        <w:rPr>
-          <w:lang w:val="en-US"/>
-        </w:rPr>
-        <w:t>SD</w:t>
+    </w:p>
+    <w:p>
+      <w:r>
+        <w:t xml:space="preserve">В программе использовались такие интересные, с моей точки зрения, особенности как: </w:t>
+      </w:r>
+      <w:r>
+        <w:rPr>
+          <w:lang w:val="en-US"/>
+        </w:rPr>
+        <w:t>state</w:t>
       </w:r>
       <w:r>
         <w:t>-</w:t>
       </w:r>
       <w:r>
-        <w:t>карточку</w:t>
-      </w:r>
-      <w:r>
-        <w:t>)</w:t>
-      </w:r>
-      <w:r>
-        <w:t xml:space="preserve"> было решено использовать О</w:t>
-      </w:r>
-      <w:r>
-        <w:t>С</w:t>
+        <w:rPr>
+          <w:lang w:val="en-US"/>
+        </w:rPr>
+        <w:t>machine</w:t>
       </w:r>
       <w:r>
         <w:t xml:space="preserve"> </w:t>
       </w:r>
       <w:r>
+        <w:t>для</w:t>
+      </w:r>
+      <w:r>
+        <w:t xml:space="preserve">  </w:t>
+      </w:r>
+      <w:r>
+        <w:t xml:space="preserve">опроса клавиатуры, блокировка доступа к аппаратуре таймера, ответственного за выдачу звука и циклический буфер для генерации и измерений параметров. </w:t>
+      </w:r>
+      <w:r>
+        <w:rPr>
+          <w:lang w:val="en-US"/>
+        </w:rPr>
+        <w:t>state</w:t>
+      </w:r>
+      <w:r>
+        <w:t>-</w:t>
+      </w:r>
+      <w:r>
+        <w:rPr>
+          <w:lang w:val="en-US"/>
+        </w:rPr>
+        <w:t>machine</w:t>
+      </w:r>
+      <w:r>
+        <w:t xml:space="preserve"> </w:t>
+      </w:r>
+      <w:r>
+        <w:t>для</w:t>
+      </w:r>
+      <w:r>
+        <w:t xml:space="preserve"> </w:t>
+      </w:r>
+      <w:r>
+        <w:t xml:space="preserve">опроса клавиатуры позволяет реализовать такие же </w:t>
+      </w:r>
+      <w:proofErr w:type="gramStart"/>
+      <w:r>
+        <w:t>события</w:t>
+      </w:r>
+      <w:proofErr w:type="gramEnd"/>
+      <w:r>
+        <w:t xml:space="preserve"> как и стандартная </w:t>
+      </w:r>
+      <w:r>
+        <w:rPr>
+          <w:lang w:val="en-US"/>
+        </w:rPr>
+        <w:t>PC</w:t>
+      </w:r>
+      <w:r>
+        <w:t>-клавиатура: нажатие, отпускание, зажатие и зажатие нескольких клавиш. Для блокировк</w:t>
+      </w:r>
+      <w:r>
+        <w:t>и</w:t>
+      </w:r>
+      <w:r>
+        <w:t xml:space="preserve"> доступа к аппаратуре таймера используется </w:t>
+      </w:r>
+      <w:proofErr w:type="spellStart"/>
+      <w:r>
+        <w:t>мютекс</w:t>
+      </w:r>
+      <w:proofErr w:type="spellEnd"/>
+      <w:r>
+        <w:t xml:space="preserve">, </w:t>
+      </w:r>
+      <w:proofErr w:type="gramStart"/>
+      <w:r>
+        <w:t>предоставленный</w:t>
+      </w:r>
+      <w:proofErr w:type="gramEnd"/>
+      <w:r>
+        <w:t xml:space="preserve"> </w:t>
+      </w:r>
+      <w:r>
         <w:rPr>
           <w:lang w:val="en-US"/>
         </w:rPr>
         <w:t>FreeRTOS</w:t>
       </w:r>
       <w:r>
-        <w:t xml:space="preserve"> для облегчения написания программы. </w:t>
+        <w:rPr>
+          <w:lang w:val="uk-UA"/>
+        </w:rPr>
+        <w:t xml:space="preserve">, </w:t>
+      </w:r>
+      <w:r>
+        <w:t>обеспечивая корректность</w:t>
+      </w:r>
+      <w:r>
+        <w:t xml:space="preserve"> выдачи звуковых сигналов.</w:t>
+      </w:r>
+      <w:r>
+        <w:t xml:space="preserve"> </w:t>
+      </w:r>
+      <w:r>
+        <w:t>На этом слайде можно увидеть принцип защиты ресурсов таймера (регистров)</w:t>
+      </w:r>
+      <w:r>
+        <w:t>.</w:t>
+      </w:r>
+      <w:r>
+        <w:t xml:space="preserve"> Есть ресурс, два потока и </w:t>
+      </w:r>
+      <w:proofErr w:type="spellStart"/>
+      <w:r>
+        <w:t>мютекс</w:t>
+      </w:r>
+      <w:proofErr w:type="spellEnd"/>
+      <w:r>
+        <w:t>. Поток</w:t>
       </w:r>
       <w:proofErr w:type="gramStart"/>
       <w:r>
-        <w:rPr>
-          <w:lang w:val="en-US"/>
-        </w:rPr>
-        <w:t>FreeRTOS</w:t>
-      </w:r>
-      <w:r>
-        <w:t xml:space="preserve"> позволяет разбить задачу на несколько независимых подзадач – потоков и обеспечивает средства для их взаимодействия.</w:t>
+        <w:t xml:space="preserve"> А</w:t>
       </w:r>
       <w:proofErr w:type="gramEnd"/>
-    </w:p>
-    <w:p>
-      <w:r>
-        <w:t xml:space="preserve">В программе использовались такие интересные, с моей точки зрения, особенности как: </w:t>
-      </w:r>
-      <w:r>
-        <w:rPr>
-          <w:lang w:val="en-US"/>
-        </w:rPr>
-        <w:t>state</w:t>
-      </w:r>
-      <w:r>
-        <w:t>-</w:t>
-      </w:r>
-      <w:r>
-        <w:rPr>
-          <w:lang w:val="en-US"/>
-        </w:rPr>
-        <w:t>machine</w:t>
-      </w:r>
-      <w:r>
-        <w:t xml:space="preserve"> </w:t>
-      </w:r>
-      <w:r>
-        <w:t>для</w:t>
-      </w:r>
-      <w:r>
-        <w:t xml:space="preserve">  </w:t>
-      </w:r>
-      <w:r>
-        <w:t xml:space="preserve">опроса клавиатуры, блокировка доступа к аппаратуре таймера, ответственного за выдачу звука и циклический буфер для генерации и измерений параметров. </w:t>
-      </w:r>
-      <w:r>
-        <w:rPr>
-          <w:lang w:val="en-US"/>
-        </w:rPr>
-        <w:t>state</w:t>
-      </w:r>
-      <w:r>
-        <w:t>-</w:t>
-      </w:r>
-      <w:r>
-        <w:rPr>
-          <w:lang w:val="en-US"/>
-        </w:rPr>
-        <w:t>machine</w:t>
-      </w:r>
-      <w:r>
-        <w:t xml:space="preserve"> </w:t>
-      </w:r>
-      <w:r>
-        <w:t>для</w:t>
-      </w:r>
-      <w:r>
-        <w:t xml:space="preserve"> </w:t>
-      </w:r>
-      <w:r>
-        <w:t xml:space="preserve">опроса клавиатуры позволяет реализовать такие же </w:t>
+      <w:r>
+        <w:t xml:space="preserve"> пытается захватить </w:t>
+      </w:r>
+      <w:proofErr w:type="spellStart"/>
+      <w:r>
+        <w:t>мютекс</w:t>
+      </w:r>
+      <w:proofErr w:type="spellEnd"/>
+      <w:r>
+        <w:t xml:space="preserve">, связанный  ресурсом, это у него получается и начинает работать с ним. Поток Б, получив управление, пытается захватить </w:t>
+      </w:r>
+      <w:proofErr w:type="spellStart"/>
+      <w:r>
+        <w:t>мютекс</w:t>
+      </w:r>
+      <w:proofErr w:type="spellEnd"/>
+      <w:r>
+        <w:t xml:space="preserve">, но у него не получается и он блокируется, до тех пор пока поток А не отдаст </w:t>
+      </w:r>
+      <w:proofErr w:type="spellStart"/>
+      <w:r>
+        <w:t>мютекс</w:t>
+      </w:r>
+      <w:proofErr w:type="spellEnd"/>
+      <w:r>
+        <w:t>. Защита таймера необходима, поскольку возможен вариант, что поток</w:t>
       </w:r>
       <w:proofErr w:type="gramStart"/>
       <w:r>
-        <w:t>события</w:t>
+        <w:t xml:space="preserve"> А</w:t>
       </w:r>
       <w:proofErr w:type="gramEnd"/>
       <w:r>
-        <w:t xml:space="preserve"> как и стандартная </w:t>
-      </w:r>
-      <w:r>
-        <w:rPr>
-          <w:lang w:val="en-US"/>
-        </w:rPr>
-        <w:t>PC</w:t>
-      </w:r>
-      <w:r>
-        <w:t>-клавиатура: нажатие, отпускание, зажатие и зажатие нескольких клавиш. Для блокировк</w:t>
-      </w:r>
-      <w:r>
-        <w:t>и</w:t>
-      </w:r>
-      <w:r>
-        <w:t xml:space="preserve"> доступа к аппаратуре таймера используется семафор, предоставленный </w:t>
-      </w:r>
-      <w:r>
-        <w:rPr>
-          <w:lang w:val="en-US"/>
-        </w:rPr>
-        <w:t>FreeRTOS</w:t>
-      </w:r>
-      <w:r>
-        <w:rPr>
-          <w:lang w:val="uk-UA"/>
-        </w:rPr>
-        <w:t xml:space="preserve">, </w:t>
-      </w:r>
-      <w:r>
-        <w:t>обеспечивая корректность</w:t>
-      </w:r>
-      <w:r>
-        <w:t xml:space="preserve"> выдачи звуковых сигналов.</w:t>
-      </w:r>
-      <w:r>
-        <w:t xml:space="preserve"> </w:t>
-      </w:r>
-      <w:r>
-        <w:t>Ц</w:t>
-      </w:r>
-      <w:r>
-        <w:t>иклическ</w:t>
-      </w:r>
-      <w:r>
-        <w:t>ий</w:t>
-      </w:r>
-      <w:r>
-        <w:t xml:space="preserve"> буфер </w:t>
-      </w:r>
-      <w:r>
-        <w:t>состоит из двух частей, причем пока программно заполняется одна часть, другая часть может быть выведена наружу, аппаратными средства</w:t>
-      </w:r>
-      <w:r>
-        <w:t>ми</w:t>
-      </w:r>
-      <w:r>
-        <w:t>, без этого устройство не успевало бы и вычислять и выводить значения.</w:t>
-      </w:r>
-    </w:p>
-    <w:p>
-      <w:r>
-        <w:t>На этом слайде можно увидеть сигналы, которые генерирует устройство (перечислить типы).</w:t>
+        <w:t xml:space="preserve"> настроит таймер и он начнет считать, а поток Б может его перенастроить, не дав досчитать до конца.</w:t>
+      </w:r>
+    </w:p>
+    <w:p>
+      <w:r>
+        <w:lastRenderedPageBreak/>
+        <w:t xml:space="preserve">На данном слайде показана подсистема вывода отсчетов сигналов. Имеется ПДП буфер, ранее он упоминался как </w:t>
+      </w:r>
+      <w:r>
+        <w:rPr>
+          <w:lang w:val="en-US"/>
+        </w:rPr>
+        <w:t>dac_buffer</w:t>
+      </w:r>
+      <w:r>
+        <w:t>, по происшествию временного интервала таймер генерирует событие, которое заставляет ЦАП выставить на свои выходы значения отсчетов и сгенерировать запрос ПДП контроллеру на пересылку но</w:t>
+      </w:r>
+      <w:r>
+        <w:t>в</w:t>
+      </w:r>
+      <w:r>
+        <w:t>ой порции данных</w:t>
+      </w:r>
+      <w:r>
+        <w:t xml:space="preserve">. Это позволяет </w:t>
+      </w:r>
+      <w:proofErr w:type="gramStart"/>
+      <w:r>
+        <w:t>одновременно</w:t>
+      </w:r>
+      <w:proofErr w:type="gramEnd"/>
+      <w:r>
+        <w:t xml:space="preserve"> и выводить отсчеты (аппаратно) и вычислять их (программно).</w:t>
+      </w:r>
+    </w:p>
+    <w:p>
+      <w:proofErr w:type="gramStart"/>
+      <w:r>
+        <w:t>На этом слайде можно увидеть сигналы, которые генерирует устройство (перечислить</w:t>
+      </w:r>
+      <w:proofErr w:type="gramEnd"/>
+      <w:r>
+        <w:t xml:space="preserve"> типы).</w:t>
       </w:r>
     </w:p>
     <w:p>
@@ -1219,6 +1582,9 @@
     </w:p>
     <w:p>
       <w:r>
+        <w:t xml:space="preserve">Было рассчитано общее сопротивление растеканию тока заземляющего устройства. </w:t>
+      </w:r>
+      <w:r>
         <w:t xml:space="preserve">Была построена карта </w:t>
       </w:r>
       <w:r>
@@ -1229,15 +1595,32 @@
       </w:r>
     </w:p>
     <w:p>
-      <w:r>
+      <w:pPr>
         <w:rPr>
           <w:rFonts w:cs="Times New Roman"/>
           <w:b/>
           <w:szCs w:val="24"/>
         </w:rPr>
+      </w:pPr>
+      <w:r>
+        <w:rPr>
+          <w:rFonts w:cs="Times New Roman"/>
+          <w:b/>
+          <w:szCs w:val="24"/>
+        </w:rPr>
         <w:t>Анализ потребления различных схем, при различных условиях</w:t>
       </w:r>
     </w:p>
+    <w:p>
+      <w:pPr>
+        <w:rPr>
+          <w:rFonts w:cs="Times New Roman"/>
+          <w:b/>
+          <w:szCs w:val="24"/>
+        </w:rPr>
+      </w:pPr>
+    </w:p>
+    <w:p/>
     <w:sectPr>
       <w:pgSz w:w="11906" w:h="16838"/>
       <w:pgMar w:top="1134" w:right="851" w:bottom="1134" w:left="1418" w:header="709" w:footer="709" w:gutter="0"/>

</xml_diff>